<commit_message>
Update Genuine Content and Plagiarism Penalty.docx
</commit_message>
<xml_diff>
--- a/BusinessPlanning/Content Collection/Genuine Content and Plagiarism Penalty.docx
+++ b/BusinessPlanning/Content Collection/Genuine Content and Plagiarism Penalty.docx
@@ -16,14 +16,12 @@
     </w:p>
     <w:p>
       <w:pPr>
-        <w:jc w:val="both"/>
+        <w:jc w:val="center"/>
         <w:rPr>
           <w:rFonts w:ascii="Arial" w:hAnsi="Arial" w:cs="Arial"/>
           <w:b/>
           <w:bCs/>
-          <w:sz w:val="20"/>
-          <w:szCs w:val="20"/>
-          <w:u w:val="single"/>
+          <w:szCs w:val="22"/>
         </w:rPr>
       </w:pPr>
       <w:r>
@@ -31,8 +29,148 @@
           <w:rFonts w:ascii="Arial" w:hAnsi="Arial" w:cs="Arial"/>
           <w:b/>
           <w:bCs/>
-          <w:sz w:val="20"/>
-          <w:szCs w:val="20"/>
+          <w:noProof/>
+          <w:szCs w:val="22"/>
+          <w:u w:val="single"/>
+          <w:lang w:eastAsia="en-AU"/>
+        </w:rPr>
+        <w:drawing>
+          <wp:inline distT="0" distB="0" distL="0" distR="0">
+            <wp:extent cx="2476500" cy="1588866"/>
+            <wp:effectExtent l="0" t="0" r="0" b="0"/>
+            <wp:docPr id="1" name="Picture 1"/>
+            <wp:cNvGraphicFramePr>
+              <a:graphicFrameLocks xmlns:a="http://schemas.openxmlformats.org/drawingml/2006/main" noChangeAspect="1"/>
+            </wp:cNvGraphicFramePr>
+            <a:graphic xmlns:a="http://schemas.openxmlformats.org/drawingml/2006/main">
+              <a:graphicData uri="http://schemas.openxmlformats.org/drawingml/2006/picture">
+                <pic:pic xmlns:pic="http://schemas.openxmlformats.org/drawingml/2006/picture">
+                  <pic:nvPicPr>
+                    <pic:cNvPr id="0" name="Picture 1"/>
+                    <pic:cNvPicPr>
+                      <a:picLocks noChangeAspect="1" noChangeArrowheads="1"/>
+                    </pic:cNvPicPr>
+                  </pic:nvPicPr>
+                  <pic:blipFill>
+                    <a:blip r:embed="rId8">
+                      <a:extLst>
+                        <a:ext uri="{28A0092B-C50C-407E-A947-70E740481C1C}">
+                          <a14:useLocalDpi xmlns:a14="http://schemas.microsoft.com/office/drawing/2010/main" val="0"/>
+                        </a:ext>
+                      </a:extLst>
+                    </a:blip>
+                    <a:srcRect/>
+                    <a:stretch>
+                      <a:fillRect/>
+                    </a:stretch>
+                  </pic:blipFill>
+                  <pic:spPr bwMode="auto">
+                    <a:xfrm>
+                      <a:off x="0" y="0"/>
+                      <a:ext cx="2476500" cy="1588866"/>
+                    </a:xfrm>
+                    <a:prstGeom prst="rect">
+                      <a:avLst/>
+                    </a:prstGeom>
+                    <a:noFill/>
+                    <a:ln>
+                      <a:noFill/>
+                    </a:ln>
+                  </pic:spPr>
+                </pic:pic>
+              </a:graphicData>
+            </a:graphic>
+          </wp:inline>
+        </w:drawing>
+      </w:r>
+    </w:p>
+    <w:p>
+      <w:pPr>
+        <w:jc w:val="both"/>
+        <w:rPr>
+          <w:rFonts w:ascii="Arial" w:hAnsi="Arial" w:cs="Arial"/>
+          <w:b/>
+          <w:bCs/>
+          <w:szCs w:val="22"/>
+          <w:u w:val="single"/>
+        </w:rPr>
+      </w:pPr>
+    </w:p>
+    <w:p>
+      <w:pPr>
+        <w:jc w:val="both"/>
+        <w:rPr>
+          <w:rFonts w:ascii="Arial" w:hAnsi="Arial" w:cs="Arial"/>
+          <w:b/>
+          <w:bCs/>
+          <w:szCs w:val="22"/>
+          <w:u w:val="single"/>
+        </w:rPr>
+      </w:pPr>
+    </w:p>
+    <w:p>
+      <w:pPr>
+        <w:jc w:val="both"/>
+        <w:rPr>
+          <w:rFonts w:ascii="Arial" w:hAnsi="Arial" w:cs="Arial"/>
+          <w:szCs w:val="22"/>
+        </w:rPr>
+      </w:pPr>
+      <w:r>
+        <w:rPr>
+          <w:rFonts w:ascii="Arial" w:hAnsi="Arial" w:cs="Arial"/>
+          <w:szCs w:val="22"/>
+        </w:rPr>
+        <w:t>Genuinity makes the real difference and that’s the reason we in Anodiam are focused in genuine content creation to make the quality</w:t>
+      </w:r>
+      <w:r>
+        <w:rPr>
+          <w:rFonts w:ascii="Arial" w:hAnsi="Arial" w:cs="Arial"/>
+          <w:szCs w:val="22"/>
+        </w:rPr>
+        <w:t xml:space="preserve"> of education</w:t>
+      </w:r>
+      <w:r>
+        <w:rPr>
+          <w:rFonts w:ascii="Arial" w:hAnsi="Arial" w:cs="Arial"/>
+          <w:szCs w:val="22"/>
+        </w:rPr>
+        <w:t xml:space="preserve"> best for the students as well as for the teachers </w:t>
+      </w:r>
+      <w:r>
+        <w:rPr>
+          <w:rFonts w:ascii="Arial" w:hAnsi="Arial" w:cs="Arial"/>
+          <w:szCs w:val="22"/>
+        </w:rPr>
+        <w:t xml:space="preserve">so that everyone can have peace of mind. Though we have strict quality control policy through which any content has to go through but if in case there is any plagiarism found in the content and any penalty charged for the same then </w:t>
+      </w:r>
+      <w:bookmarkStart w:id="0" w:name="_GoBack"/>
+      <w:bookmarkEnd w:id="0"/>
+      <w:r>
+        <w:rPr>
+          <w:rFonts w:ascii="Arial" w:hAnsi="Arial" w:cs="Arial"/>
+          <w:szCs w:val="22"/>
+        </w:rPr>
+        <w:t>Anodiam won’t be responsible for that.</w:t>
+      </w:r>
+    </w:p>
+    <w:p>
+      <w:pPr>
+        <w:jc w:val="both"/>
+        <w:rPr>
+          <w:rFonts w:ascii="Arial" w:hAnsi="Arial" w:cs="Arial"/>
+          <w:b/>
+          <w:bCs/>
+          <w:szCs w:val="22"/>
+          <w:u w:val="single"/>
+        </w:rPr>
+      </w:pPr>
+      <w:r>
+        <w:rPr>
+          <w:rFonts w:ascii="Arial" w:hAnsi="Arial" w:cs="Arial"/>
+          <w:b/>
+          <w:bCs/>
+          <w:szCs w:val="22"/>
           <w:u w:val="single"/>
         </w:rPr>
         <w:t>Genuine Content and Plagiarism Penalty</w:t>
@@ -46,8 +184,7 @@
           <w:rFonts w:ascii="Arial" w:hAnsi="Arial" w:cs="Arial"/>
           <w:b/>
           <w:bCs/>
-          <w:sz w:val="20"/>
-          <w:szCs w:val="20"/>
+          <w:szCs w:val="22"/>
           <w:u w:val="single"/>
         </w:rPr>
       </w:pPr>
@@ -62,33 +199,15 @@
         <w:jc w:val="both"/>
         <w:rPr>
           <w:rFonts w:ascii="Arial" w:hAnsi="Arial" w:cs="Arial"/>
-          <w:sz w:val="20"/>
-          <w:szCs w:val="20"/>
-        </w:rPr>
-      </w:pPr>
-      <w:r>
-        <w:rPr>
-          <w:rFonts w:ascii="Arial" w:hAnsi="Arial" w:cs="Arial"/>
-          <w:sz w:val="20"/>
-          <w:szCs w:val="20"/>
-        </w:rPr>
-        <w:t xml:space="preserve">Anodiam would not be responsible for </w:t>
-      </w:r>
-      <w:r>
-        <w:rPr>
-          <w:rFonts w:ascii="Arial" w:hAnsi="Arial" w:cs="Arial"/>
-          <w:sz w:val="20"/>
-          <w:szCs w:val="20"/>
-        </w:rPr>
-        <w:t>any</w:t>
-      </w:r>
-      <w:r>
-        <w:rPr>
-          <w:rFonts w:ascii="Arial" w:hAnsi="Arial" w:cs="Arial"/>
-          <w:sz w:val="20"/>
-          <w:szCs w:val="20"/>
-        </w:rPr>
-        <w:t xml:space="preserve"> content plagiarism penalty occurred due to copying content from any book or online copy righted material.</w:t>
+          <w:szCs w:val="22"/>
+        </w:rPr>
+      </w:pPr>
+      <w:r>
+        <w:rPr>
+          <w:rFonts w:ascii="Arial" w:hAnsi="Arial" w:cs="Arial"/>
+          <w:szCs w:val="22"/>
+        </w:rPr>
+        <w:t>Anodiam would not be responsible for any content plagiarism penalty occurred due to copying content from any book or online copy righted material.</w:t>
       </w:r>
     </w:p>
     <w:p>
@@ -101,15 +220,13 @@
         <w:jc w:val="both"/>
         <w:rPr>
           <w:rFonts w:ascii="Arial" w:hAnsi="Arial" w:cs="Arial"/>
-          <w:sz w:val="20"/>
-          <w:szCs w:val="20"/>
-        </w:rPr>
-      </w:pPr>
-      <w:r>
-        <w:rPr>
-          <w:rFonts w:ascii="Arial" w:hAnsi="Arial" w:cs="Arial"/>
-          <w:sz w:val="20"/>
-          <w:szCs w:val="20"/>
+          <w:szCs w:val="22"/>
+        </w:rPr>
+      </w:pPr>
+      <w:r>
+        <w:rPr>
+          <w:rFonts w:ascii="Arial" w:hAnsi="Arial" w:cs="Arial"/>
+          <w:szCs w:val="22"/>
         </w:rPr>
         <w:t>Contents should be genuine and unique.</w:t>
       </w:r>
@@ -124,15 +241,13 @@
         <w:jc w:val="both"/>
         <w:rPr>
           <w:rFonts w:ascii="Arial" w:hAnsi="Arial" w:cs="Arial"/>
-          <w:sz w:val="20"/>
-          <w:szCs w:val="20"/>
-        </w:rPr>
-      </w:pPr>
-      <w:r>
-        <w:rPr>
-          <w:rFonts w:ascii="Arial" w:hAnsi="Arial" w:cs="Arial"/>
-          <w:sz w:val="20"/>
-          <w:szCs w:val="20"/>
+          <w:szCs w:val="22"/>
+        </w:rPr>
+      </w:pPr>
+      <w:r>
+        <w:rPr>
+          <w:rFonts w:ascii="Arial" w:hAnsi="Arial" w:cs="Arial"/>
+          <w:szCs w:val="22"/>
         </w:rPr>
         <w:t xml:space="preserve">Question/answers should not be directly copied from any book or online study material.   </w:t>
       </w:r>
@@ -147,15 +262,13 @@
         <w:jc w:val="both"/>
         <w:rPr>
           <w:rFonts w:ascii="Arial" w:hAnsi="Arial" w:cs="Arial"/>
-          <w:sz w:val="20"/>
-          <w:szCs w:val="20"/>
-        </w:rPr>
-      </w:pPr>
-      <w:r>
-        <w:rPr>
-          <w:rFonts w:ascii="Arial" w:hAnsi="Arial" w:cs="Arial"/>
-          <w:sz w:val="20"/>
-          <w:szCs w:val="20"/>
+          <w:szCs w:val="22"/>
+        </w:rPr>
+      </w:pPr>
+      <w:r>
+        <w:rPr>
+          <w:rFonts w:ascii="Arial" w:hAnsi="Arial" w:cs="Arial"/>
+          <w:szCs w:val="22"/>
         </w:rPr>
         <w:t>MCQ questions should be unique and not copied from any book or online material.</w:t>
       </w:r>
@@ -170,15 +283,13 @@
         <w:jc w:val="both"/>
         <w:rPr>
           <w:rFonts w:ascii="Arial" w:hAnsi="Arial" w:cs="Arial"/>
-          <w:sz w:val="20"/>
-          <w:szCs w:val="20"/>
-        </w:rPr>
-      </w:pPr>
-      <w:r>
-        <w:rPr>
-          <w:rFonts w:ascii="Arial" w:hAnsi="Arial" w:cs="Arial"/>
-          <w:sz w:val="20"/>
-          <w:szCs w:val="20"/>
+          <w:szCs w:val="22"/>
+        </w:rPr>
+      </w:pPr>
+      <w:r>
+        <w:rPr>
+          <w:rFonts w:ascii="Arial" w:hAnsi="Arial" w:cs="Arial"/>
+          <w:szCs w:val="22"/>
         </w:rPr>
         <w:t>Answer for any long question should be written in your own language and should not be copied from any book or online material.</w:t>
       </w:r>
@@ -190,184 +301,12 @@
         <w:jc w:val="both"/>
         <w:rPr>
           <w:rFonts w:ascii="Arial" w:hAnsi="Arial" w:cs="Arial"/>
-          <w:sz w:val="20"/>
-          <w:szCs w:val="20"/>
-        </w:rPr>
-      </w:pPr>
-    </w:p>
-    <w:p>
-      <w:pPr>
-        <w:jc w:val="both"/>
-        <w:rPr>
-          <w:rFonts w:ascii="Arial" w:hAnsi="Arial" w:cs="Arial"/>
-          <w:b/>
-          <w:bCs/>
-          <w:sz w:val="20"/>
-          <w:szCs w:val="20"/>
-          <w:u w:val="single"/>
-        </w:rPr>
-      </w:pPr>
-      <w:r>
-        <w:rPr>
-          <w:rFonts w:ascii="Arial" w:hAnsi="Arial" w:cs="Arial"/>
-          <w:b/>
-          <w:bCs/>
-          <w:sz w:val="20"/>
-          <w:szCs w:val="20"/>
-          <w:u w:val="single"/>
-        </w:rPr>
-        <w:t>Genuine Content and Plagiarism Penalty</w:t>
-      </w:r>
-    </w:p>
-    <w:p>
-      <w:pPr>
-        <w:pStyle w:val="ListParagraph"/>
-        <w:numPr>
-          <w:ilvl w:val="0"/>
-          <w:numId w:val="2"/>
-        </w:numPr>
-        <w:jc w:val="both"/>
-        <w:rPr>
-          <w:rFonts w:ascii="Arial" w:hAnsi="Arial" w:cs="Arial"/>
-          <w:sz w:val="20"/>
-          <w:szCs w:val="20"/>
-        </w:rPr>
-      </w:pPr>
-      <w:r>
-        <w:rPr>
-          <w:rFonts w:ascii="Arial" w:hAnsi="Arial" w:cs="Arial"/>
-          <w:sz w:val="20"/>
-          <w:szCs w:val="20"/>
-        </w:rPr>
-        <w:t xml:space="preserve">Anodiam would not be responsible for </w:t>
-      </w:r>
-      <w:r>
-        <w:rPr>
-          <w:rFonts w:ascii="Arial" w:hAnsi="Arial" w:cs="Arial"/>
-          <w:sz w:val="20"/>
-          <w:szCs w:val="20"/>
-        </w:rPr>
-        <w:t>any</w:t>
-      </w:r>
-      <w:r>
-        <w:rPr>
-          <w:rFonts w:ascii="Arial" w:hAnsi="Arial" w:cs="Arial"/>
-          <w:sz w:val="20"/>
-          <w:szCs w:val="20"/>
-        </w:rPr>
-        <w:t xml:space="preserve"> content plagiarism penalty occurred due to copying content from any book or online copy righted material.</w:t>
-      </w:r>
-    </w:p>
-    <w:p>
-      <w:pPr>
-        <w:pStyle w:val="ListParagraph"/>
-        <w:numPr>
-          <w:ilvl w:val="0"/>
-          <w:numId w:val="2"/>
-        </w:numPr>
-        <w:jc w:val="both"/>
-        <w:rPr>
-          <w:rFonts w:ascii="Arial" w:hAnsi="Arial" w:cs="Arial"/>
-          <w:sz w:val="20"/>
-          <w:szCs w:val="20"/>
-        </w:rPr>
-      </w:pPr>
-      <w:r>
-        <w:rPr>
-          <w:rFonts w:ascii="Arial" w:hAnsi="Arial" w:cs="Arial"/>
-          <w:sz w:val="20"/>
-          <w:szCs w:val="20"/>
-        </w:rPr>
-        <w:t>Contents should be genuine and unique.</w:t>
-      </w:r>
-    </w:p>
-    <w:p>
-      <w:pPr>
-        <w:pStyle w:val="ListParagraph"/>
-        <w:numPr>
-          <w:ilvl w:val="0"/>
-          <w:numId w:val="2"/>
-        </w:numPr>
-        <w:jc w:val="both"/>
-        <w:rPr>
-          <w:rFonts w:ascii="Arial" w:hAnsi="Arial" w:cs="Arial"/>
-          <w:sz w:val="20"/>
-          <w:szCs w:val="20"/>
-        </w:rPr>
-      </w:pPr>
-      <w:r>
-        <w:rPr>
-          <w:rFonts w:ascii="Arial" w:hAnsi="Arial" w:cs="Arial"/>
-          <w:sz w:val="20"/>
-          <w:szCs w:val="20"/>
-        </w:rPr>
-        <w:t xml:space="preserve">Question/answers should not be directly copied from any book or online study material.   </w:t>
-      </w:r>
-    </w:p>
-    <w:p>
-      <w:pPr>
-        <w:pStyle w:val="ListParagraph"/>
-        <w:numPr>
-          <w:ilvl w:val="0"/>
-          <w:numId w:val="2"/>
-        </w:numPr>
-        <w:jc w:val="both"/>
-        <w:rPr>
-          <w:rFonts w:ascii="Arial" w:hAnsi="Arial" w:cs="Arial"/>
-          <w:sz w:val="20"/>
-          <w:szCs w:val="20"/>
-        </w:rPr>
-      </w:pPr>
-      <w:r>
-        <w:rPr>
-          <w:rFonts w:ascii="Arial" w:hAnsi="Arial" w:cs="Arial"/>
-          <w:sz w:val="20"/>
-          <w:szCs w:val="20"/>
-        </w:rPr>
-        <w:t>MCQ questions should be unique and not copied from any book or online material.</w:t>
-      </w:r>
-    </w:p>
-    <w:p>
-      <w:pPr>
-        <w:pStyle w:val="ListParagraph"/>
-        <w:numPr>
-          <w:ilvl w:val="0"/>
-          <w:numId w:val="2"/>
-        </w:numPr>
-        <w:jc w:val="both"/>
-        <w:rPr>
-          <w:rFonts w:ascii="Arial" w:hAnsi="Arial" w:cs="Arial"/>
-          <w:sz w:val="20"/>
-          <w:szCs w:val="20"/>
-        </w:rPr>
-      </w:pPr>
-      <w:r>
-        <w:rPr>
-          <w:rFonts w:ascii="Arial" w:hAnsi="Arial" w:cs="Arial"/>
-          <w:sz w:val="20"/>
-          <w:szCs w:val="20"/>
-        </w:rPr>
-        <w:t>Answer for any long question should be written in your own language and should not be copied from any book or online material.</w:t>
-      </w:r>
-    </w:p>
-    <w:p>
-      <w:pPr>
-        <w:pStyle w:val="ListParagraph"/>
-        <w:ind w:left="1494"/>
-        <w:jc w:val="both"/>
-        <w:rPr>
-          <w:rFonts w:ascii="Arial" w:hAnsi="Arial" w:cs="Arial"/>
-          <w:sz w:val="20"/>
-          <w:szCs w:val="20"/>
-        </w:rPr>
-      </w:pPr>
-    </w:p>
-    <w:p/>
-    <w:p>
-      <w:bookmarkStart w:id="0" w:name="_GoBack"/>
-      <w:bookmarkEnd w:id="0"/>
+          <w:szCs w:val="22"/>
+        </w:rPr>
+      </w:pPr>
     </w:p>
     <w:sectPr>
+      <w:headerReference w:type="default" r:id="rId9"/>
       <w:pgSz w:w="11906" w:h="16838"/>
       <w:pgMar w:top="1440" w:right="1440" w:bottom="1440" w:left="1440" w:header="708" w:footer="708" w:gutter="0"/>
       <w:cols w:space="708"/>
@@ -375,6 +314,133 @@
     </w:sectPr>
   </w:body>
 </w:document>
+</file>
+
+<file path=word/endnotes.xml><?xml version="1.0" encoding="utf-8"?>
+<w:endnotes xmlns:wpc="http://schemas.microsoft.com/office/word/2010/wordprocessingCanvas" xmlns:mc="http://schemas.openxmlformats.org/markup-compatibility/2006" xmlns:o="urn:schemas-microsoft-com:office:office" xmlns:r="http://schemas.openxmlformats.org/officeDocument/2006/relationships" xmlns:m="http://schemas.openxmlformats.org/officeDocument/2006/math" xmlns:v="urn:schemas-microsoft-com:vml" xmlns:wp14="http://schemas.microsoft.com/office/word/2010/wordprocessingDrawing" xmlns:wp="http://schemas.openxmlformats.org/drawingml/2006/wordprocessingDrawing" xmlns:w10="urn:schemas-microsoft-com:office:word" xmlns:w="http://schemas.openxmlformats.org/wordprocessingml/2006/main" xmlns:w14="http://schemas.microsoft.com/office/word/2010/wordml" xmlns:wpg="http://schemas.microsoft.com/office/word/2010/wordprocessingGroup" xmlns:wpi="http://schemas.microsoft.com/office/word/2010/wordprocessingInk" xmlns:wne="http://schemas.microsoft.com/office/word/2006/wordml" xmlns:wps="http://schemas.microsoft.com/office/word/2010/wordprocessingShape" mc:Ignorable="w14 wp14">
+  <w:endnote w:type="separator" w:id="-1">
+    <w:p>
+      <w:pPr>
+        <w:spacing w:after="0" w:line="240" w:lineRule="auto"/>
+      </w:pPr>
+      <w:r>
+        <w:separator/>
+      </w:r>
+    </w:p>
+  </w:endnote>
+  <w:endnote w:type="continuationSeparator" w:id="0">
+    <w:p>
+      <w:pPr>
+        <w:spacing w:after="0" w:line="240" w:lineRule="auto"/>
+      </w:pPr>
+      <w:r>
+        <w:continuationSeparator/>
+      </w:r>
+    </w:p>
+  </w:endnote>
+</w:endnotes>
+</file>
+
+<file path=word/footnotes.xml><?xml version="1.0" encoding="utf-8"?>
+<w:footnotes xmlns:wpc="http://schemas.microsoft.com/office/word/2010/wordprocessingCanvas" xmlns:mc="http://schemas.openxmlformats.org/markup-compatibility/2006" xmlns:o="urn:schemas-microsoft-com:office:office" xmlns:r="http://schemas.openxmlformats.org/officeDocument/2006/relationships" xmlns:m="http://schemas.openxmlformats.org/officeDocument/2006/math" xmlns:v="urn:schemas-microsoft-com:vml" xmlns:wp14="http://schemas.microsoft.com/office/word/2010/wordprocessingDrawing" xmlns:wp="http://schemas.openxmlformats.org/drawingml/2006/wordprocessingDrawing" xmlns:w10="urn:schemas-microsoft-com:office:word" xmlns:w="http://schemas.openxmlformats.org/wordprocessingml/2006/main" xmlns:w14="http://schemas.microsoft.com/office/word/2010/wordml" xmlns:wpg="http://schemas.microsoft.com/office/word/2010/wordprocessingGroup" xmlns:wpi="http://schemas.microsoft.com/office/word/2010/wordprocessingInk" xmlns:wne="http://schemas.microsoft.com/office/word/2006/wordml" xmlns:wps="http://schemas.microsoft.com/office/word/2010/wordprocessingShape" mc:Ignorable="w14 wp14">
+  <w:footnote w:type="separator" w:id="-1">
+    <w:p>
+      <w:pPr>
+        <w:spacing w:after="0" w:line="240" w:lineRule="auto"/>
+      </w:pPr>
+      <w:r>
+        <w:separator/>
+      </w:r>
+    </w:p>
+  </w:footnote>
+  <w:footnote w:type="continuationSeparator" w:id="0">
+    <w:p>
+      <w:pPr>
+        <w:spacing w:after="0" w:line="240" w:lineRule="auto"/>
+      </w:pPr>
+      <w:r>
+        <w:continuationSeparator/>
+      </w:r>
+    </w:p>
+  </w:footnote>
+</w:footnotes>
+</file>
+
+<file path=word/header1.xml><?xml version="1.0" encoding="utf-8"?>
+<w:hdr xmlns:wpc="http://schemas.microsoft.com/office/word/2010/wordprocessingCanvas" xmlns:mc="http://schemas.openxmlformats.org/markup-compatibility/2006" xmlns:o="urn:schemas-microsoft-com:office:office" xmlns:r="http://schemas.openxmlformats.org/officeDocument/2006/relationships" xmlns:m="http://schemas.openxmlformats.org/officeDocument/2006/math" xmlns:v="urn:schemas-microsoft-com:vml" xmlns:wp14="http://schemas.microsoft.com/office/word/2010/wordprocessingDrawing" xmlns:wp="http://schemas.openxmlformats.org/drawingml/2006/wordprocessingDrawing" xmlns:w10="urn:schemas-microsoft-com:office:word" xmlns:w="http://schemas.openxmlformats.org/wordprocessingml/2006/main" xmlns:w14="http://schemas.microsoft.com/office/word/2010/wordml" xmlns:wpg="http://schemas.microsoft.com/office/word/2010/wordprocessingGroup" xmlns:wpi="http://schemas.microsoft.com/office/word/2010/wordprocessingInk" xmlns:wne="http://schemas.microsoft.com/office/word/2006/wordml" xmlns:wps="http://schemas.microsoft.com/office/word/2010/wordprocessingShape" mc:Ignorable="w14 wp14">
+  <w:p>
+    <w:pPr>
+      <w:pStyle w:val="Header"/>
+    </w:pPr>
+    <w:r>
+      <w:rPr>
+        <w:b/>
+        <w:bCs/>
+        <w:noProof/>
+        <w:lang w:eastAsia="en-AU"/>
+      </w:rPr>
+      <w:drawing>
+        <wp:inline distT="0" distB="0" distL="0" distR="0" wp14:anchorId="30E0865E" wp14:editId="308F838B">
+          <wp:extent cx="1728192" cy="555987"/>
+          <wp:effectExtent l="0" t="0" r="5715" b="0"/>
+          <wp:docPr id="9" name="Picture 2" descr="D:\Anodiam\Docs\ProjectExecution\BA\ImageResources\AnodiamFullLogo.bmp"/>
+          <wp:cNvGraphicFramePr>
+            <a:graphicFrameLocks xmlns:a="http://schemas.openxmlformats.org/drawingml/2006/main" noChangeAspect="1"/>
+          </wp:cNvGraphicFramePr>
+          <a:graphic xmlns:a="http://schemas.openxmlformats.org/drawingml/2006/main">
+            <a:graphicData uri="http://schemas.openxmlformats.org/drawingml/2006/picture">
+              <pic:pic xmlns:pic="http://schemas.openxmlformats.org/drawingml/2006/picture">
+                <pic:nvPicPr>
+                  <pic:cNvPr id="9" name="Picture 2" descr="D:\Anodiam\Docs\ProjectExecution\BA\ImageResources\AnodiamFullLogo.bmp"/>
+                  <pic:cNvPicPr>
+                    <a:picLocks noChangeAspect="1" noChangeArrowheads="1"/>
+                  </pic:cNvPicPr>
+                </pic:nvPicPr>
+                <pic:blipFill>
+                  <a:blip r:embed="rId1">
+                    <a:extLst>
+                      <a:ext uri="{28A0092B-C50C-407E-A947-70E740481C1C}">
+                        <a14:useLocalDpi xmlns:a14="http://schemas.microsoft.com/office/drawing/2010/main" val="0"/>
+                      </a:ext>
+                    </a:extLst>
+                  </a:blip>
+                  <a:srcRect/>
+                  <a:stretch>
+                    <a:fillRect/>
+                  </a:stretch>
+                </pic:blipFill>
+                <pic:spPr bwMode="auto">
+                  <a:xfrm>
+                    <a:off x="0" y="0"/>
+                    <a:ext cx="1728192" cy="555987"/>
+                  </a:xfrm>
+                  <a:prstGeom prst="rect">
+                    <a:avLst/>
+                  </a:prstGeom>
+                  <a:noFill/>
+                  <a:extLst>
+                    <a:ext uri="{909E8E84-426E-40DD-AFC4-6F175D3DCCD1}">
+                      <a14:hiddenFill xmlns:a14="http://schemas.microsoft.com/office/drawing/2010/main">
+                        <a:solidFill>
+                          <a:srgbClr val="FFFFFF"/>
+                        </a:solidFill>
+                      </a14:hiddenFill>
+                    </a:ext>
+                  </a:extLst>
+                </pic:spPr>
+              </pic:pic>
+            </a:graphicData>
+          </a:graphic>
+        </wp:inline>
+      </w:drawing>
+    </w:r>
+  </w:p>
+  <w:p>
+    <w:pPr>
+      <w:pStyle w:val="Header"/>
+    </w:pPr>
+  </w:p>
+</w:hdr>
 </file>
 
 <file path=word/numbering.xml><?xml version="1.0" encoding="utf-8"?>
@@ -763,6 +829,80 @@
       <w:contextualSpacing/>
     </w:pPr>
   </w:style>
+  <w:style w:type="paragraph" w:styleId="Header">
+    <w:name w:val="header"/>
+    <w:basedOn w:val="Normal"/>
+    <w:link w:val="HeaderChar"/>
+    <w:uiPriority w:val="99"/>
+    <w:unhideWhenUsed/>
+    <w:rsid w:val="00022F32"/>
+    <w:pPr>
+      <w:tabs>
+        <w:tab w:val="center" w:pos="4513"/>
+        <w:tab w:val="right" w:pos="9026"/>
+      </w:tabs>
+      <w:spacing w:after="0" w:line="240" w:lineRule="auto"/>
+    </w:pPr>
+  </w:style>
+  <w:style w:type="character" w:customStyle="1" w:styleId="HeaderChar">
+    <w:name w:val="Header Char"/>
+    <w:basedOn w:val="DefaultParagraphFont"/>
+    <w:link w:val="Header"/>
+    <w:uiPriority w:val="99"/>
+    <w:rsid w:val="00022F32"/>
+  </w:style>
+  <w:style w:type="paragraph" w:styleId="Footer">
+    <w:name w:val="footer"/>
+    <w:basedOn w:val="Normal"/>
+    <w:link w:val="FooterChar"/>
+    <w:uiPriority w:val="99"/>
+    <w:unhideWhenUsed/>
+    <w:rsid w:val="00022F32"/>
+    <w:pPr>
+      <w:tabs>
+        <w:tab w:val="center" w:pos="4513"/>
+        <w:tab w:val="right" w:pos="9026"/>
+      </w:tabs>
+      <w:spacing w:after="0" w:line="240" w:lineRule="auto"/>
+    </w:pPr>
+  </w:style>
+  <w:style w:type="character" w:customStyle="1" w:styleId="FooterChar">
+    <w:name w:val="Footer Char"/>
+    <w:basedOn w:val="DefaultParagraphFont"/>
+    <w:link w:val="Footer"/>
+    <w:uiPriority w:val="99"/>
+    <w:rsid w:val="00022F32"/>
+  </w:style>
+  <w:style w:type="paragraph" w:styleId="BalloonText">
+    <w:name w:val="Balloon Text"/>
+    <w:basedOn w:val="Normal"/>
+    <w:link w:val="BalloonTextChar"/>
+    <w:uiPriority w:val="99"/>
+    <w:semiHidden/>
+    <w:unhideWhenUsed/>
+    <w:rsid w:val="00022F32"/>
+    <w:pPr>
+      <w:spacing w:after="0" w:line="240" w:lineRule="auto"/>
+    </w:pPr>
+    <w:rPr>
+      <w:rFonts w:ascii="Tahoma" w:hAnsi="Tahoma" w:cs="Tahoma"/>
+      <w:sz w:val="16"/>
+      <w:szCs w:val="20"/>
+    </w:rPr>
+  </w:style>
+  <w:style w:type="character" w:customStyle="1" w:styleId="BalloonTextChar">
+    <w:name w:val="Balloon Text Char"/>
+    <w:basedOn w:val="DefaultParagraphFont"/>
+    <w:link w:val="BalloonText"/>
+    <w:uiPriority w:val="99"/>
+    <w:semiHidden/>
+    <w:rsid w:val="00022F32"/>
+    <w:rPr>
+      <w:rFonts w:ascii="Tahoma" w:hAnsi="Tahoma" w:cs="Tahoma"/>
+      <w:sz w:val="16"/>
+      <w:szCs w:val="20"/>
+    </w:rPr>
+  </w:style>
 </w:styles>
 </file>
 
@@ -964,6 +1104,80 @@
       <w:ind w:left="720"/>
       <w:contextualSpacing/>
     </w:pPr>
+  </w:style>
+  <w:style w:type="paragraph" w:styleId="Header">
+    <w:name w:val="header"/>
+    <w:basedOn w:val="Normal"/>
+    <w:link w:val="HeaderChar"/>
+    <w:uiPriority w:val="99"/>
+    <w:unhideWhenUsed/>
+    <w:rsid w:val="00022F32"/>
+    <w:pPr>
+      <w:tabs>
+        <w:tab w:val="center" w:pos="4513"/>
+        <w:tab w:val="right" w:pos="9026"/>
+      </w:tabs>
+      <w:spacing w:after="0" w:line="240" w:lineRule="auto"/>
+    </w:pPr>
+  </w:style>
+  <w:style w:type="character" w:customStyle="1" w:styleId="HeaderChar">
+    <w:name w:val="Header Char"/>
+    <w:basedOn w:val="DefaultParagraphFont"/>
+    <w:link w:val="Header"/>
+    <w:uiPriority w:val="99"/>
+    <w:rsid w:val="00022F32"/>
+  </w:style>
+  <w:style w:type="paragraph" w:styleId="Footer">
+    <w:name w:val="footer"/>
+    <w:basedOn w:val="Normal"/>
+    <w:link w:val="FooterChar"/>
+    <w:uiPriority w:val="99"/>
+    <w:unhideWhenUsed/>
+    <w:rsid w:val="00022F32"/>
+    <w:pPr>
+      <w:tabs>
+        <w:tab w:val="center" w:pos="4513"/>
+        <w:tab w:val="right" w:pos="9026"/>
+      </w:tabs>
+      <w:spacing w:after="0" w:line="240" w:lineRule="auto"/>
+    </w:pPr>
+  </w:style>
+  <w:style w:type="character" w:customStyle="1" w:styleId="FooterChar">
+    <w:name w:val="Footer Char"/>
+    <w:basedOn w:val="DefaultParagraphFont"/>
+    <w:link w:val="Footer"/>
+    <w:uiPriority w:val="99"/>
+    <w:rsid w:val="00022F32"/>
+  </w:style>
+  <w:style w:type="paragraph" w:styleId="BalloonText">
+    <w:name w:val="Balloon Text"/>
+    <w:basedOn w:val="Normal"/>
+    <w:link w:val="BalloonTextChar"/>
+    <w:uiPriority w:val="99"/>
+    <w:semiHidden/>
+    <w:unhideWhenUsed/>
+    <w:rsid w:val="00022F32"/>
+    <w:pPr>
+      <w:spacing w:after="0" w:line="240" w:lineRule="auto"/>
+    </w:pPr>
+    <w:rPr>
+      <w:rFonts w:ascii="Tahoma" w:hAnsi="Tahoma" w:cs="Tahoma"/>
+      <w:sz w:val="16"/>
+      <w:szCs w:val="20"/>
+    </w:rPr>
+  </w:style>
+  <w:style w:type="character" w:customStyle="1" w:styleId="BalloonTextChar">
+    <w:name w:val="Balloon Text Char"/>
+    <w:basedOn w:val="DefaultParagraphFont"/>
+    <w:link w:val="BalloonText"/>
+    <w:uiPriority w:val="99"/>
+    <w:semiHidden/>
+    <w:rsid w:val="00022F32"/>
+    <w:rPr>
+      <w:rFonts w:ascii="Tahoma" w:hAnsi="Tahoma" w:cs="Tahoma"/>
+      <w:sz w:val="16"/>
+      <w:szCs w:val="20"/>
+    </w:rPr>
   </w:style>
 </w:styles>
 </file>

</xml_diff>